<commit_message>
rebuilt and deployed. Fonts OK
</commit_message>
<xml_diff>
--- a/WorkingFolder/DownloadedFromJenn/Jenn info.docx
+++ b/WorkingFolder/DownloadedFromJenn/Jenn info.docx
@@ -12,6 +12,7 @@
         <w:spacing w:before="100" w:beforeAutospacing="1" w:after="100" w:afterAutospacing="1" w:line="240" w:lineRule="auto"/>
         <w:rPr>
           <w:rFonts w:ascii="Times New Roman" w:eastAsia="Times New Roman" w:hAnsi="Times New Roman" w:cs="Times New Roman"/>
+          <w:strike/>
           <w:kern w:val="0"/>
           <w:sz w:val="24"/>
           <w:szCs w:val="24"/>
@@ -21,6 +22,7 @@
       <w:r>
         <w:rPr>
           <w:rFonts w:ascii="Times New Roman" w:eastAsia="Times New Roman" w:hAnsi="Times New Roman" w:cs="Times New Roman"/>
+          <w:strike/>
           <w:kern w:val="0"/>
           <w:sz w:val="24"/>
           <w:szCs w:val="24"/>
@@ -34,6 +36,7 @@
         <w:spacing w:before="100" w:beforeAutospacing="1" w:after="100" w:afterAutospacing="1" w:line="240" w:lineRule="auto"/>
         <w:rPr>
           <w:rFonts w:ascii="Times New Roman" w:eastAsia="Times New Roman" w:hAnsi="Times New Roman" w:cs="Times New Roman"/>
+          <w:strike/>
           <w:kern w:val="0"/>
           <w:sz w:val="24"/>
           <w:szCs w:val="24"/>
@@ -43,6 +46,7 @@
       <w:r>
         <w:rPr>
           <w:rFonts w:ascii="Times New Roman" w:eastAsia="Times New Roman" w:hAnsi="Times New Roman" w:cs="Times New Roman"/>
+          <w:strike/>
           <w:kern w:val="0"/>
           <w:sz w:val="24"/>
           <w:szCs w:val="24"/>
@@ -56,6 +60,7 @@
         <w:spacing w:before="100" w:beforeAutospacing="1" w:after="100" w:afterAutospacing="1" w:line="240" w:lineRule="auto"/>
         <w:rPr>
           <w:rFonts w:ascii="Times New Roman" w:eastAsia="Times New Roman" w:hAnsi="Times New Roman" w:cs="Times New Roman"/>
+          <w:strike/>
           <w:kern w:val="0"/>
           <w:sz w:val="24"/>
           <w:szCs w:val="24"/>
@@ -66,6 +71,7 @@
       <w:r>
         <w:rPr>
           <w:rFonts w:ascii="Times New Roman" w:eastAsia="Times New Roman" w:hAnsi="Times New Roman" w:cs="Times New Roman"/>
+          <w:strike/>
           <w:kern w:val="0"/>
           <w:sz w:val="24"/>
           <w:szCs w:val="24"/>
@@ -77,6 +83,7 @@
       <w:r>
         <w:rPr>
           <w:rFonts w:ascii="Times New Roman" w:eastAsia="Times New Roman" w:hAnsi="Times New Roman" w:cs="Times New Roman"/>
+          <w:strike/>
           <w:kern w:val="0"/>
           <w:sz w:val="24"/>
           <w:szCs w:val="24"/>
@@ -88,6 +95,7 @@
       <w:r>
         <w:rPr>
           <w:rFonts w:ascii="Times New Roman" w:eastAsia="Times New Roman" w:hAnsi="Times New Roman" w:cs="Times New Roman"/>
+          <w:strike/>
           <w:kern w:val="0"/>
           <w:sz w:val="24"/>
           <w:szCs w:val="24"/>
@@ -99,6 +107,7 @@
       <w:r>
         <w:rPr>
           <w:rFonts w:ascii="Times New Roman" w:eastAsia="Times New Roman" w:hAnsi="Times New Roman" w:cs="Times New Roman"/>
+          <w:strike/>
           <w:kern w:val="0"/>
           <w:sz w:val="24"/>
           <w:szCs w:val="24"/>
@@ -112,6 +121,7 @@
         <w:spacing w:before="100" w:beforeAutospacing="1" w:after="100" w:afterAutospacing="1" w:line="240" w:lineRule="auto"/>
         <w:rPr>
           <w:rFonts w:ascii="Times New Roman" w:eastAsia="Times New Roman" w:hAnsi="Times New Roman" w:cs="Times New Roman"/>
+          <w:strike/>
           <w:kern w:val="0"/>
           <w:sz w:val="24"/>
           <w:szCs w:val="24"/>
@@ -121,6 +131,7 @@
       <w:r>
         <w:rPr>
           <w:rFonts w:ascii="Times New Roman" w:eastAsia="Times New Roman" w:hAnsi="Times New Roman" w:cs="Times New Roman"/>
+          <w:strike/>
           <w:kern w:val="0"/>
           <w:sz w:val="24"/>
           <w:szCs w:val="24"/>
@@ -134,6 +145,7 @@
         <w:spacing w:before="100" w:beforeAutospacing="1" w:after="100" w:afterAutospacing="1" w:line="240" w:lineRule="auto"/>
         <w:rPr>
           <w:rFonts w:ascii="Times New Roman" w:eastAsia="Times New Roman" w:hAnsi="Times New Roman" w:cs="Times New Roman"/>
+          <w:strike/>
           <w:kern w:val="0"/>
           <w:sz w:val="24"/>
           <w:szCs w:val="24"/>
@@ -143,6 +155,7 @@
       <w:r>
         <w:rPr>
           <w:rFonts w:ascii="Times New Roman" w:eastAsia="Times New Roman" w:hAnsi="Times New Roman" w:cs="Times New Roman"/>
+          <w:strike/>
           <w:kern w:val="0"/>
           <w:sz w:val="24"/>
           <w:szCs w:val="24"/>

</xml_diff>

<commit_message>
fortawesome pkg i, footer links updated
</commit_message>
<xml_diff>
--- a/WorkingFolder/DownloadedFromJenn/Jenn info.docx
+++ b/WorkingFolder/DownloadedFromJenn/Jenn info.docx
@@ -183,11 +183,59 @@
           <w:kern w:val="0"/>
           <w:sz w:val="24"/>
           <w:szCs w:val="24"/>
+          <w:highlight w:val="yellow"/>
           <w14:ligatures w14:val="none"/>
         </w:rPr>
         <w:t>Paypal</w:t>
       </w:r>
       <w:proofErr w:type="spellEnd"/>
+      <w:r>
+        <w:rPr>
+          <w:rFonts w:ascii="Times New Roman" w:eastAsia="Times New Roman" w:hAnsi="Times New Roman" w:cs="Times New Roman"/>
+          <w:kern w:val="0"/>
+          <w:sz w:val="24"/>
+          <w:szCs w:val="24"/>
+          <w:highlight w:val="yellow"/>
+          <w14:ligatures w14:val="none"/>
+        </w:rPr>
+        <w:t xml:space="preserve"> :</w:t>
+      </w:r>
+      <w:proofErr w:type="gramEnd"/>
+      <w:r>
+        <w:rPr>
+          <w:rFonts w:ascii="Times New Roman" w:eastAsia="Times New Roman" w:hAnsi="Times New Roman" w:cs="Times New Roman"/>
+          <w:kern w:val="0"/>
+          <w:sz w:val="24"/>
+          <w:szCs w:val="24"/>
+          <w:highlight w:val="yellow"/>
+          <w14:ligatures w14:val="none"/>
+        </w:rPr>
+        <w:t xml:space="preserve"> Star3655@yahoo.com Venmo: Sudavida1988 Square, </w:t>
+      </w:r>
+      <w:proofErr w:type="spellStart"/>
+      <w:r>
+        <w:rPr>
+          <w:rFonts w:ascii="Times New Roman" w:eastAsia="Times New Roman" w:hAnsi="Times New Roman" w:cs="Times New Roman"/>
+          <w:kern w:val="0"/>
+          <w:sz w:val="24"/>
+          <w:szCs w:val="24"/>
+          <w:highlight w:val="yellow"/>
+          <w14:ligatures w14:val="none"/>
+        </w:rPr>
+        <w:t>Afterpay</w:t>
+      </w:r>
+      <w:proofErr w:type="spellEnd"/>
+      <w:r>
+        <w:rPr>
+          <w:rFonts w:ascii="Times New Roman" w:eastAsia="Times New Roman" w:hAnsi="Times New Roman" w:cs="Times New Roman"/>
+          <w:kern w:val="0"/>
+          <w:sz w:val="24"/>
+          <w:szCs w:val="24"/>
+          <w:highlight w:val="yellow"/>
+          <w14:ligatures w14:val="none"/>
+        </w:rPr>
+        <w:t>, &amp; Zelle also accepted. Payment plans available.</w:t>
+      </w:r>
       <w:r>
         <w:rPr>
           <w:rFonts w:ascii="Times New Roman" w:eastAsia="Times New Roman" w:hAnsi="Times New Roman" w:cs="Times New Roman"/>
@@ -196,40 +244,7 @@
           <w:szCs w:val="24"/>
           <w14:ligatures w14:val="none"/>
         </w:rPr>
-        <w:t xml:space="preserve"> :</w:t>
-      </w:r>
-      <w:proofErr w:type="gramEnd"/>
-      <w:r>
-        <w:rPr>
-          <w:rFonts w:ascii="Times New Roman" w:eastAsia="Times New Roman" w:hAnsi="Times New Roman" w:cs="Times New Roman"/>
-          <w:kern w:val="0"/>
-          <w:sz w:val="24"/>
-          <w:szCs w:val="24"/>
-          <w14:ligatures w14:val="none"/>
-        </w:rPr>
-        <w:t xml:space="preserve"> Star3655@yahoo.com Venmo: Sudavida1988 Square, </w:t>
-      </w:r>
-      <w:proofErr w:type="spellStart"/>
-      <w:r>
-        <w:rPr>
-          <w:rFonts w:ascii="Times New Roman" w:eastAsia="Times New Roman" w:hAnsi="Times New Roman" w:cs="Times New Roman"/>
-          <w:kern w:val="0"/>
-          <w:sz w:val="24"/>
-          <w:szCs w:val="24"/>
-          <w14:ligatures w14:val="none"/>
-        </w:rPr>
-        <w:t>Afterpay</w:t>
-      </w:r>
-      <w:proofErr w:type="spellEnd"/>
-      <w:r>
-        <w:rPr>
-          <w:rFonts w:ascii="Times New Roman" w:eastAsia="Times New Roman" w:hAnsi="Times New Roman" w:cs="Times New Roman"/>
-          <w:kern w:val="0"/>
-          <w:sz w:val="24"/>
-          <w:szCs w:val="24"/>
-          <w14:ligatures w14:val="none"/>
-        </w:rPr>
-        <w:t xml:space="preserve">, &amp; Zelle also accepted. Payment plans available. </w:t>
+        <w:t xml:space="preserve"> </w:t>
       </w:r>
     </w:p>
     <w:p>
@@ -1109,6 +1124,19 @@
       <w:proofErr w:type="gramEnd"/>
       <w:r>
         <w:t xml:space="preserve"> for inspiring me and teaching me how to live a healthy lifestyle. I look forward to another 6 weeks on the plan and the rest of my lifetime fitness journey! -Gina</w:t>
+      </w:r>
+    </w:p>
+    <w:p>
+      <w:pPr>
+        <w:pStyle w:val="NormalWeb"/>
+      </w:pPr>
+    </w:p>
+    <w:p>
+      <w:pPr>
+        <w:pStyle w:val="NormalWeb"/>
+      </w:pPr>
+      <w:r>
+        <w:t xml:space="preserve">Do you have a FB or Twitter you want to link? </w:t>
       </w:r>
     </w:p>
     <w:p/>

</xml_diff>

<commit_message>
need to fix scoll, and implement testimonials
</commit_message>
<xml_diff>
--- a/WorkingFolder/DownloadedFromJenn/Jenn info.docx
+++ b/WorkingFolder/DownloadedFromJenn/Jenn info.docx
@@ -827,95 +827,162 @@
     <w:p>
       <w:pPr>
         <w:pStyle w:val="NormalWeb"/>
-      </w:pPr>
-      <w:r>
+        <w:rPr>
+          <w:strike/>
+        </w:rPr>
+      </w:pPr>
+      <w:r>
+        <w:rPr>
+          <w:strike/>
+        </w:rPr>
         <w:t>My journey led me to work in various gyms while obtaining my personal training certification at 18. Simultaneously, I joined the Air Force National Guard, adding a unique dimension to my career path.</w:t>
       </w:r>
     </w:p>
     <w:p>
       <w:pPr>
         <w:pStyle w:val="NormalWeb"/>
-      </w:pPr>
-      <w:r>
+        <w:rPr>
+          <w:strike/>
+        </w:rPr>
+      </w:pPr>
+      <w:r>
+        <w:rPr>
+          <w:strike/>
+        </w:rPr>
         <w:t>Diverse Certifications:</w:t>
       </w:r>
     </w:p>
     <w:p>
       <w:pPr>
         <w:pStyle w:val="NormalWeb"/>
-      </w:pPr>
-      <w:r>
+        <w:rPr>
+          <w:strike/>
+        </w:rPr>
+      </w:pPr>
+      <w:r>
+        <w:rPr>
+          <w:strike/>
+        </w:rPr>
         <w:t>Driven by a thirst for knowledge, I pursued certifications ranging from Kids Sports Nutrition Mentor to Zumba Instructor and Group Fitness Instructor. I added cycling instruction to my repertoire in 2009, showcasing my commitment to a multifaceted approach to wellness. Educational Pursuits:</w:t>
       </w:r>
     </w:p>
     <w:p>
       <w:pPr>
         <w:pStyle w:val="NormalWeb"/>
-      </w:pPr>
-      <w:r>
+        <w:rPr>
+          <w:strike/>
+        </w:rPr>
+      </w:pPr>
+      <w:r>
+        <w:rPr>
+          <w:strike/>
+        </w:rPr>
         <w:t>Completing the Dietetic Technician Registered Nutrition Program at Middlesex County College and relocating to California marked pivotal moments in my academic and professional journey. Immersed in the health supplement industry, I continued to accumulate knowledge and certifications.</w:t>
       </w:r>
     </w:p>
     <w:p>
       <w:pPr>
         <w:pStyle w:val="NormalWeb"/>
-      </w:pPr>
-      <w:r>
+        <w:rPr>
+          <w:strike/>
+        </w:rPr>
+      </w:pPr>
+      <w:r>
+        <w:rPr>
+          <w:strike/>
+        </w:rPr>
         <w:t>Jill of Many Trades:</w:t>
       </w:r>
     </w:p>
     <w:p>
       <w:pPr>
         <w:pStyle w:val="NormalWeb"/>
-      </w:pPr>
-      <w:r>
+        <w:rPr>
+          <w:strike/>
+        </w:rPr>
+      </w:pPr>
+      <w:r>
+        <w:rPr>
+          <w:strike/>
+        </w:rPr>
         <w:t xml:space="preserve">I would say I'm a "Jill of many" in the industry. My expertise spans hormones, various exercise training </w:t>
       </w:r>
       <w:proofErr w:type="spellStart"/>
       <w:proofErr w:type="gramStart"/>
       <w:r>
+        <w:rPr>
+          <w:strike/>
+        </w:rPr>
         <w:t>modalities,gut</w:t>
       </w:r>
       <w:proofErr w:type="spellEnd"/>
       <w:proofErr w:type="gramEnd"/>
       <w:r>
+        <w:rPr>
+          <w:strike/>
+        </w:rPr>
         <w:t xml:space="preserve"> health, athletes' nutrition, and stages of pregnancy. Recognizing the interconnectedness of mind, body, and spirit, I approach health holistically. Innovative Services:</w:t>
       </w:r>
     </w:p>
     <w:p>
       <w:pPr>
         <w:pStyle w:val="NormalWeb"/>
-      </w:pPr>
-      <w:r>
+        <w:rPr>
+          <w:strike/>
+        </w:rPr>
+      </w:pPr>
+      <w:r>
+        <w:rPr>
+          <w:strike/>
+        </w:rPr>
         <w:t>In 2023, I responded to high demand by adding two innovative services to my nutrition and training packages. I became a certified Hair Tissue Mineral Analysis Practitioner, collaborating with a lab to gain insights into clients' body states. Additionally, I embraced the role of a Paramedical Artist, using my skills to naturally camouflage stretch marks and scars.</w:t>
       </w:r>
     </w:p>
     <w:p>
       <w:pPr>
         <w:pStyle w:val="NormalWeb"/>
-      </w:pPr>
-      <w:r>
+        <w:rPr>
+          <w:strike/>
+        </w:rPr>
+      </w:pPr>
+      <w:r>
+        <w:rPr>
+          <w:strike/>
+        </w:rPr>
         <w:t>My philosophy revolves around the holistic well-being of individuals. Beauty, health, and wellness intertwine in my practice, reflecting a commitment to empowering others on their unique paths to optimal health and self-discovery.</w:t>
       </w:r>
     </w:p>
     <w:p>
       <w:pPr>
         <w:pStyle w:val="NormalWeb"/>
-      </w:pPr>
-      <w:r>
+        <w:rPr>
+          <w:strike/>
+        </w:rPr>
+      </w:pPr>
+      <w:r>
+        <w:rPr>
+          <w:strike/>
+        </w:rPr>
         <w:t>I continue to evolve, learn, and contribute to the well-being of those I serve, embodying the essence of a dedicated professional in the dynamic realm of Beauty &amp; Wellness.</w:t>
       </w:r>
     </w:p>
     <w:p>
       <w:pPr>
         <w:pStyle w:val="NormalWeb"/>
-      </w:pPr>
-      <w:r>
+        <w:rPr>
+          <w:strike/>
+        </w:rPr>
+      </w:pPr>
+      <w:r>
+        <w:rPr>
+          <w:strike/>
+        </w:rPr>
         <w:t>****</w:t>
       </w:r>
       <w:r>
         <w:rPr>
           <w:rStyle w:val="Strong"/>
+          <w:strike/>
         </w:rPr>
         <w:t>Services Information &amp; pricing:</w:t>
       </w:r>
@@ -923,32 +990,56 @@
     <w:p>
       <w:pPr>
         <w:pStyle w:val="NormalWeb"/>
-      </w:pPr>
-      <w:r>
+        <w:rPr>
+          <w:strike/>
+        </w:rPr>
+      </w:pPr>
+      <w:r>
+        <w:rPr>
+          <w:strike/>
+        </w:rPr>
         <w:t>Paramedical Artistry</w:t>
       </w:r>
     </w:p>
     <w:p>
       <w:pPr>
         <w:pStyle w:val="NormalWeb"/>
-      </w:pPr>
-      <w:r>
+        <w:rPr>
+          <w:strike/>
+        </w:rPr>
+      </w:pPr>
+      <w:r>
+        <w:rPr>
+          <w:strike/>
+        </w:rPr>
         <w:t>Color Match patch test $40</w:t>
       </w:r>
     </w:p>
     <w:p>
       <w:pPr>
         <w:pStyle w:val="NormalWeb"/>
-      </w:pPr>
-      <w:r>
+        <w:rPr>
+          <w:strike/>
+        </w:rPr>
+      </w:pPr>
+      <w:r>
+        <w:rPr>
+          <w:strike/>
+        </w:rPr>
         <w:t>Acne Scars Inkless and/or Camouflage: Please send pictures or schedule a free consultation. Prices range from $125-$500. Discount given for more than 1 body part. Contact for pricing.</w:t>
       </w:r>
     </w:p>
     <w:p>
       <w:pPr>
         <w:pStyle w:val="NormalWeb"/>
-      </w:pPr>
-      <w:r>
+        <w:rPr>
+          <w:strike/>
+        </w:rPr>
+      </w:pPr>
+      <w:r>
+        <w:rPr>
+          <w:strike/>
+        </w:rPr>
         <w:lastRenderedPageBreak/>
         <w:t>Needles produce micro traumas in the skin that causes your body to heal itself. It produces collagen and repairs the site causing skin lightening, tightening, circulation, reduced appearance, and texture improvement.</w:t>
       </w:r>
@@ -956,8 +1047,14 @@
     <w:p>
       <w:pPr>
         <w:pStyle w:val="NormalWeb"/>
-      </w:pPr>
-      <w:r>
+        <w:rPr>
+          <w:strike/>
+        </w:rPr>
+      </w:pPr>
+      <w:r>
+        <w:rPr>
+          <w:strike/>
+        </w:rPr>
         <w:t>Scar Reduction &amp; Revision:</w:t>
       </w:r>
     </w:p>
@@ -966,128 +1063,222 @@
         <w:pStyle w:val="NormalWeb"/>
       </w:pPr>
       <w:r>
-        <w:t>Please send pictures or schedule a free consultation. Prices range from $120-$1200. Discount given for more than 1 body part. Contact for pricing. This price range includes ink and inkless services. Needles produce micro traumas in the skin that causes your body to heal itself. It produces collagen and repairs the site causing skin lightening, tightening, circulation, reduced appearance, and texture improvement.</w:t>
-      </w:r>
-    </w:p>
-    <w:p>
-      <w:pPr>
-        <w:pStyle w:val="NormalWeb"/>
-      </w:pPr>
-      <w:r>
+        <w:rPr>
+          <w:strike/>
+        </w:rPr>
+        <w:t xml:space="preserve">Please send pictures or schedule a free consultation. Prices range from $120-$1200. Discount given for more than 1 body part. Contact for pricing. This price range includes ink and inkless services. Needles produce micro traumas in the skin that causes your body to heal itself. It produces collagen and repairs the site causing skin lightening, tightening, circulation, reduced </w:t>
+      </w:r>
+      <w:r>
+        <w:t>appearance, and texture improvement.</w:t>
+      </w:r>
+    </w:p>
+    <w:p>
+      <w:pPr>
+        <w:pStyle w:val="NormalWeb"/>
+        <w:rPr>
+          <w:strike/>
+        </w:rPr>
+      </w:pPr>
+      <w:r>
+        <w:rPr>
+          <w:strike/>
+        </w:rPr>
         <w:t>Stretch Mark Collagen Induction Inkless/Camouflage 1 Body part:</w:t>
       </w:r>
     </w:p>
     <w:p>
       <w:pPr>
         <w:pStyle w:val="NormalWeb"/>
-      </w:pPr>
-      <w:r>
+        <w:rPr>
+          <w:strike/>
+        </w:rPr>
+      </w:pPr>
+      <w:r>
+        <w:rPr>
+          <w:strike/>
+        </w:rPr>
         <w:t>Please send pictures or schedule a free consultation. Prices range from $300-$900. Discount given for more than 1 body part. Contact for pricing.</w:t>
       </w:r>
     </w:p>
     <w:p>
       <w:pPr>
         <w:pStyle w:val="NormalWeb"/>
-      </w:pPr>
-      <w:r>
+        <w:rPr>
+          <w:strike/>
+        </w:rPr>
+      </w:pPr>
+      <w:r>
+        <w:rPr>
+          <w:strike/>
+        </w:rPr>
         <w:t>Needles produce micro traumas in the skin that causes your body to heal itself. It produces collagen and repairs the site causing skin lightening, tightening, circulation, reduced appearance, and texture improvement.</w:t>
       </w:r>
     </w:p>
     <w:p>
       <w:pPr>
         <w:pStyle w:val="NormalWeb"/>
-      </w:pPr>
-      <w:r>
+        <w:rPr>
+          <w:strike/>
+        </w:rPr>
+      </w:pPr>
+      <w:r>
+        <w:rPr>
+          <w:strike/>
+        </w:rPr>
         <w:t>Nutrition &amp; Training Bodybuilding Competitor nutrition, training, peak week Plans: $240 per month 8 weeks out</w:t>
       </w:r>
     </w:p>
     <w:p>
       <w:pPr>
         <w:pStyle w:val="NormalWeb"/>
+        <w:rPr>
+          <w:strike/>
+        </w:rPr>
       </w:pPr>
       <w:proofErr w:type="gramStart"/>
       <w:r>
+        <w:rPr>
+          <w:strike/>
+        </w:rPr>
         <w:t>12-14 week</w:t>
       </w:r>
       <w:proofErr w:type="gramEnd"/>
       <w:r>
+        <w:rPr>
+          <w:strike/>
+        </w:rPr>
         <w:t xml:space="preserve"> online nutrition &amp; training plan (</w:t>
       </w:r>
       <w:proofErr w:type="spellStart"/>
       <w:r>
+        <w:rPr>
+          <w:strike/>
+        </w:rPr>
         <w:t>non competitor</w:t>
       </w:r>
       <w:proofErr w:type="spellEnd"/>
       <w:r>
+        <w:rPr>
+          <w:strike/>
+        </w:rPr>
         <w:t>): $249</w:t>
       </w:r>
     </w:p>
     <w:p>
       <w:pPr>
         <w:pStyle w:val="NormalWeb"/>
-      </w:pPr>
-      <w:r>
+        <w:rPr>
+          <w:strike/>
+        </w:rPr>
+      </w:pPr>
+      <w:r>
+        <w:rPr>
+          <w:strike/>
+        </w:rPr>
         <w:t>Nutrition Lifestyle plan 12-14 weeks: $155</w:t>
       </w:r>
     </w:p>
     <w:p>
       <w:pPr>
         <w:pStyle w:val="NormalWeb"/>
-      </w:pPr>
-      <w:r>
+        <w:rPr>
+          <w:strike/>
+        </w:rPr>
+      </w:pPr>
+      <w:r>
+        <w:rPr>
+          <w:strike/>
+        </w:rPr>
+        <w:t xml:space="preserve">Hair Tissue Mineral Analysis, 1 hour Consultation, detox plan, transition lifestyle plan, </w:t>
+      </w:r>
+      <w:proofErr w:type="gramStart"/>
+      <w:r>
+        <w:rPr>
+          <w:strike/>
+        </w:rPr>
+        <w:t>12-14 week</w:t>
+      </w:r>
+      <w:proofErr w:type="gramEnd"/>
+      <w:r>
+        <w:rPr>
+          <w:strike/>
+        </w:rPr>
+        <w:t xml:space="preserve"> training plan: $687</w:t>
+      </w:r>
+    </w:p>
+    <w:p>
+      <w:pPr>
+        <w:pStyle w:val="NormalWeb"/>
+        <w:rPr>
+          <w:strike/>
+        </w:rPr>
+      </w:pPr>
+      <w:r>
+        <w:rPr>
+          <w:strike/>
+        </w:rPr>
         <w:t>Sports Specific Athlete nutrition &amp; training plan 12-14 weeks: $289</w:t>
       </w:r>
     </w:p>
     <w:p>
       <w:pPr>
         <w:pStyle w:val="NormalWeb"/>
-      </w:pPr>
-      <w:r>
+        <w:rPr>
+          <w:strike/>
+        </w:rPr>
+      </w:pPr>
+      <w:r>
+        <w:rPr>
+          <w:strike/>
+        </w:rPr>
         <w:t xml:space="preserve">Online </w:t>
       </w:r>
       <w:proofErr w:type="gramStart"/>
       <w:r>
+        <w:rPr>
+          <w:strike/>
+        </w:rPr>
         <w:t>12-14 week</w:t>
       </w:r>
       <w:proofErr w:type="gramEnd"/>
       <w:r>
+        <w:rPr>
+          <w:strike/>
+        </w:rPr>
         <w:t xml:space="preserve"> training plan: $155</w:t>
       </w:r>
     </w:p>
     <w:p>
       <w:pPr>
         <w:pStyle w:val="NormalWeb"/>
-      </w:pPr>
-      <w:r>
+        <w:rPr>
+          <w:strike/>
+        </w:rPr>
+      </w:pPr>
+      <w:r>
+        <w:rPr>
+          <w:strike/>
+        </w:rPr>
         <w:t>Hair Tissue Mineral Analysis, 1 hour consultation, detox plan as pertains to results: $479</w:t>
       </w:r>
     </w:p>
     <w:p>
       <w:pPr>
         <w:pStyle w:val="NormalWeb"/>
-      </w:pPr>
-      <w:r>
-        <w:t xml:space="preserve">Hair Tissue Mineral Analysis, 1 hour Consultation, detox plan, transition lifestyle plan, </w:t>
-      </w:r>
-      <w:proofErr w:type="gramStart"/>
-      <w:r>
-        <w:t>12-14 week</w:t>
-      </w:r>
-      <w:proofErr w:type="gramEnd"/>
-      <w:r>
-        <w:t xml:space="preserve"> training plan: $687</w:t>
-      </w:r>
-    </w:p>
-    <w:p>
-      <w:pPr>
-        <w:pStyle w:val="NormalWeb"/>
-      </w:pPr>
-      <w:r>
+        <w:rPr>
+          <w:strike/>
+        </w:rPr>
+      </w:pPr>
+      <w:r>
+        <w:rPr>
+          <w:strike/>
+        </w:rPr>
         <w:t>****</w:t>
       </w:r>
       <w:r>
         <w:rPr>
           <w:rStyle w:val="Strong"/>
+          <w:strike/>
         </w:rPr>
         <w:t>Contact</w:t>
       </w:r>
@@ -1095,19 +1286,29 @@
     <w:p>
       <w:pPr>
         <w:pStyle w:val="NormalWeb"/>
-      </w:pPr>
-      <w:r>
+        <w:rPr>
+          <w:strike/>
+        </w:rPr>
+      </w:pPr>
+      <w:r>
+        <w:rPr>
+          <w:strike/>
+        </w:rPr>
         <w:t xml:space="preserve">Email: </w:t>
       </w:r>
       <w:hyperlink r:id="rId5" w:history="1">
         <w:r>
           <w:rPr>
             <w:rStyle w:val="Hyperlink"/>
+            <w:strike/>
           </w:rPr>
           <w:t>Stepup2shapeup@gmail.com</w:t>
         </w:r>
       </w:hyperlink>
       <w:r>
+        <w:rPr>
+          <w:strike/>
+        </w:rPr>
         <w:t xml:space="preserve"> Phone: 805-268-7565 Location: With online nutrition &amp; training I can serve clients from all over the world. Paramedical Artistry services located on 125 Union Avenue, Orcutt, CA</w:t>
       </w:r>
     </w:p>
@@ -1116,34 +1317,58 @@
         <w:pStyle w:val="NormalWeb"/>
       </w:pPr>
       <w:r>
+        <w:rPr>
+          <w:highlight w:val="yellow"/>
+        </w:rPr>
         <w:t xml:space="preserve">Payments accepted </w:t>
       </w:r>
       <w:proofErr w:type="spellStart"/>
       <w:r>
+        <w:rPr>
+          <w:highlight w:val="yellow"/>
+        </w:rPr>
         <w:t>afterpay</w:t>
       </w:r>
       <w:proofErr w:type="spellEnd"/>
       <w:r>
+        <w:rPr>
+          <w:highlight w:val="yellow"/>
+        </w:rPr>
         <w:t xml:space="preserve">, square, </w:t>
       </w:r>
       <w:proofErr w:type="spellStart"/>
       <w:r>
+        <w:rPr>
+          <w:highlight w:val="yellow"/>
+        </w:rPr>
         <w:t>venmo</w:t>
       </w:r>
       <w:proofErr w:type="spellEnd"/>
       <w:r>
+        <w:rPr>
+          <w:highlight w:val="yellow"/>
+        </w:rPr>
         <w:t xml:space="preserve">, </w:t>
       </w:r>
       <w:proofErr w:type="spellStart"/>
       <w:r>
+        <w:rPr>
+          <w:highlight w:val="yellow"/>
+        </w:rPr>
         <w:t>paypal</w:t>
       </w:r>
       <w:proofErr w:type="spellEnd"/>
       <w:r>
+        <w:rPr>
+          <w:highlight w:val="yellow"/>
+        </w:rPr>
         <w:t xml:space="preserve">, </w:t>
       </w:r>
       <w:proofErr w:type="spellStart"/>
       <w:r>
+        <w:rPr>
+          <w:highlight w:val="yellow"/>
+        </w:rPr>
         <w:t>zelle</w:t>
       </w:r>
       <w:proofErr w:type="spellEnd"/>
@@ -1159,8 +1384,14 @@
     <w:p>
       <w:pPr>
         <w:pStyle w:val="NormalWeb"/>
-      </w:pPr>
-      <w:r>
+        <w:rPr>
+          <w:strike/>
+        </w:rPr>
+      </w:pPr>
+      <w:r>
+        <w:rPr>
+          <w:strike/>
+        </w:rPr>
         <w:lastRenderedPageBreak/>
         <w:t>Here's my testimonial:</w:t>
       </w:r>
@@ -1168,200 +1399,347 @@
     <w:p>
       <w:pPr>
         <w:pStyle w:val="NormalWeb"/>
-      </w:pPr>
-      <w:r>
+        <w:rPr>
+          <w:strike/>
+        </w:rPr>
+      </w:pPr>
+      <w:r>
+        <w:rPr>
+          <w:strike/>
+        </w:rPr>
         <w:t>By utilizing Jenn's nutrition plan, for the first time in my life I found a healthy balance of the right amounts of foods and nutrients for my body. Instead of "dieting" and denying myself (always hungry), she helped me find the right foods to fuel my body and feel my best. My mentality went from depriving myself to making sure I add the right foods to be nutritious. She was consistent with checking in, and also a great encouragement. Her exercise plan was perfectly targeted to do from home or the gym and helped me focus areas I wanted to target, and gradually increased in intensity. -Kelly</w:t>
       </w:r>
     </w:p>
     <w:p>
       <w:pPr>
         <w:pStyle w:val="NormalWeb"/>
-      </w:pPr>
-      <w:r>
+        <w:rPr>
+          <w:strike/>
+        </w:rPr>
+      </w:pPr>
+      <w:r>
+        <w:rPr>
+          <w:strike/>
+        </w:rPr>
         <w:t>It's too easy after getting a trainer like Jenn to dial me in. She listened to what I had to accomplish and developed a plan that's pretty much dummy proof. All I have to do is execute the designed workouts and eat the meals that are laid out for me. I even have an option for beers!! -Glenn</w:t>
       </w:r>
     </w:p>
     <w:p>
       <w:pPr>
         <w:pStyle w:val="NormalWeb"/>
-      </w:pPr>
-      <w:r>
+        <w:rPr>
+          <w:strike/>
+        </w:rPr>
+      </w:pPr>
+      <w:r>
+        <w:rPr>
+          <w:strike/>
+        </w:rPr>
         <w:t>Never in a million years I'd ever thought I would wear a size 28 in Levis and here I am today at 40 years old doing it with the help and support of my trainer, Jenn. -Regina</w:t>
       </w:r>
     </w:p>
     <w:p>
       <w:pPr>
         <w:pStyle w:val="NormalWeb"/>
-      </w:pPr>
-      <w:r>
+        <w:rPr>
+          <w:strike/>
+        </w:rPr>
+      </w:pPr>
+      <w:r>
+        <w:rPr>
+          <w:strike/>
+        </w:rPr>
         <w:t>My husband and I worked with Jenn doing a nutrition plan for several months. I had previously tried working with another nutrition program and did not succeed. With Jenn however, I did.</w:t>
       </w:r>
     </w:p>
     <w:p>
       <w:pPr>
         <w:pStyle w:val="NormalWeb"/>
-      </w:pPr>
-      <w:r>
+        <w:rPr>
+          <w:strike/>
+        </w:rPr>
+      </w:pPr>
+      <w:r>
+        <w:rPr>
+          <w:strike/>
+        </w:rPr>
         <w:t xml:space="preserve">What sets her apart from others is not only her cost (which for many is a big factor) but her drive and knowledge. She made sure to tailor a plan that was not only simple for both my husband and I, it was similar so we weren’t having to make additional meals for each, but also worked for our kids too. She also unlike many other coaches follows up. She is available to ask questions and get clarification. If something isn’t </w:t>
       </w:r>
       <w:proofErr w:type="gramStart"/>
       <w:r>
+        <w:rPr>
+          <w:strike/>
+        </w:rPr>
         <w:t>working</w:t>
       </w:r>
       <w:proofErr w:type="gramEnd"/>
       <w:r>
+        <w:rPr>
+          <w:strike/>
+        </w:rPr>
         <w:t xml:space="preserve"> she changes it.</w:t>
       </w:r>
     </w:p>
     <w:p>
       <w:pPr>
         <w:pStyle w:val="NormalWeb"/>
-      </w:pPr>
-      <w:r>
+        <w:rPr>
+          <w:strike/>
+        </w:rPr>
+      </w:pPr>
+      <w:r>
+        <w:rPr>
+          <w:strike/>
+        </w:rPr>
         <w:t>She is incredibly knowledgeable when it comes to women and their hormones and how to adjust things your body may be lacking. She provided some great suggestions and alternative things for my husband who has an autoimmune disease. Both my husband and I saw great results. The best part, is it wasn’t a chore to follow and something we have adapted into our daily lifestyle.</w:t>
       </w:r>
     </w:p>
     <w:p>
       <w:pPr>
         <w:pStyle w:val="NormalWeb"/>
-      </w:pPr>
-      <w:r>
+        <w:rPr>
+          <w:strike/>
+        </w:rPr>
+      </w:pPr>
+      <w:r>
+        <w:rPr>
+          <w:strike/>
+        </w:rPr>
         <w:t>We both highly recommend working with Jenn! -Whitney &amp; Joe</w:t>
       </w:r>
     </w:p>
     <w:p>
       <w:pPr>
         <w:pStyle w:val="NormalWeb"/>
-      </w:pPr>
-      <w:r>
+        <w:rPr>
+          <w:strike/>
+        </w:rPr>
+      </w:pPr>
+      <w:r>
+        <w:rPr>
+          <w:strike/>
+        </w:rPr>
         <w:t xml:space="preserve">I wanted to get firmer, stronger and thinner on Jenn's program. More than that though I wanted a lifestyle change. With Jenn's help I found a nutrition program that has helped me with my stomach troubles and evened out my blood sugar highs and lows. As a </w:t>
       </w:r>
       <w:proofErr w:type="gramStart"/>
       <w:r>
+        <w:rPr>
+          <w:strike/>
+        </w:rPr>
         <w:t>40 year old</w:t>
       </w:r>
       <w:proofErr w:type="gramEnd"/>
       <w:r>
+        <w:rPr>
+          <w:strike/>
+        </w:rPr>
         <w:t xml:space="preserve"> super busy mom of four I managed to lose some weight during the six weeks but better yet I've gained a nutrition and lifestyle change that will be easy to continue with indefinitely. Thanks Jenn!! -Shelly</w:t>
       </w:r>
     </w:p>
     <w:p>
       <w:pPr>
         <w:pStyle w:val="NormalWeb"/>
-      </w:pPr>
-      <w:r>
+        <w:rPr>
+          <w:strike/>
+        </w:rPr>
+      </w:pPr>
+      <w:r>
+        <w:rPr>
+          <w:strike/>
+        </w:rPr>
         <w:t>I have had Workouts with Jen before and have seen results in as fast as a week. Very energetic and helpful with fitness and nutrition. Highly recommended for first timers and even those that already know more about fitness and nutrition. You could always learn more and that’s a good thing. -Aldo</w:t>
       </w:r>
     </w:p>
     <w:p>
       <w:pPr>
         <w:pStyle w:val="NormalWeb"/>
-      </w:pPr>
-      <w:r>
+        <w:rPr>
+          <w:strike/>
+        </w:rPr>
+      </w:pPr>
+      <w:r>
+        <w:rPr>
+          <w:strike/>
+        </w:rPr>
         <w:lastRenderedPageBreak/>
         <w:t xml:space="preserve">I never thought my body could look as amazing as it did after working with Jenn. She completely transformed my physique and it blew my mind how well she knew my body and what would work for me. She always responded to emails and was there for me 110%. She cares about her clients and I </w:t>
       </w:r>
       <w:proofErr w:type="spellStart"/>
       <w:r>
+        <w:rPr>
+          <w:strike/>
+        </w:rPr>
         <w:t>couldnt</w:t>
       </w:r>
       <w:proofErr w:type="spellEnd"/>
       <w:r>
+        <w:rPr>
+          <w:strike/>
+        </w:rPr>
         <w:t xml:space="preserve"> have asked for a better trainer. -Kayla</w:t>
       </w:r>
     </w:p>
     <w:p>
       <w:pPr>
         <w:pStyle w:val="NormalWeb"/>
-      </w:pPr>
-      <w:r>
+        <w:rPr>
+          <w:strike/>
+        </w:rPr>
+      </w:pPr>
+      <w:r>
+        <w:rPr>
+          <w:strike/>
+        </w:rPr>
         <w:t xml:space="preserve">When I wanted to compete in my first bikini </w:t>
       </w:r>
       <w:proofErr w:type="gramStart"/>
       <w:r>
+        <w:rPr>
+          <w:strike/>
+        </w:rPr>
         <w:t>competition</w:t>
       </w:r>
       <w:proofErr w:type="gramEnd"/>
       <w:r>
+        <w:rPr>
+          <w:strike/>
+        </w:rPr>
         <w:t xml:space="preserve"> I spoke </w:t>
       </w:r>
       <w:proofErr w:type="spellStart"/>
       <w:r>
+        <w:rPr>
+          <w:strike/>
+        </w:rPr>
         <w:t>wiht</w:t>
       </w:r>
       <w:proofErr w:type="spellEnd"/>
       <w:r>
+        <w:rPr>
+          <w:strike/>
+        </w:rPr>
         <w:t xml:space="preserve"> a fellow competitor an </w:t>
       </w:r>
       <w:proofErr w:type="spellStart"/>
       <w:r>
+        <w:rPr>
+          <w:strike/>
+        </w:rPr>
         <w:t>dshe</w:t>
       </w:r>
       <w:proofErr w:type="spellEnd"/>
       <w:r>
+        <w:rPr>
+          <w:strike/>
+        </w:rPr>
         <w:t xml:space="preserve"> referred me to Jenn. I thought what we had to do in such time wouldn't be achievable but I trusted her and the process and di it. She was nice, understanding, and easy going. I wanted to quit and she </w:t>
       </w:r>
       <w:proofErr w:type="spellStart"/>
       <w:r>
+        <w:rPr>
+          <w:strike/>
+        </w:rPr>
         <w:t>didnt</w:t>
       </w:r>
       <w:proofErr w:type="spellEnd"/>
       <w:r>
+        <w:rPr>
+          <w:strike/>
+        </w:rPr>
         <w:t xml:space="preserve"> let me. I went in 14-12 </w:t>
       </w:r>
       <w:proofErr w:type="spellStart"/>
       <w:r>
+        <w:rPr>
+          <w:strike/>
+        </w:rPr>
         <w:t>weeksfrom</w:t>
       </w:r>
       <w:proofErr w:type="spellEnd"/>
       <w:r>
+        <w:rPr>
+          <w:strike/>
+        </w:rPr>
         <w:t xml:space="preserve"> 155-138. I was blown away and placed at my show. This was a huge accomplishment for me. -Kim</w:t>
       </w:r>
     </w:p>
     <w:p>
       <w:pPr>
         <w:pStyle w:val="NormalWeb"/>
-      </w:pPr>
-      <w:r>
+        <w:rPr>
+          <w:strike/>
+        </w:rPr>
+      </w:pPr>
+      <w:r>
+        <w:rPr>
+          <w:strike/>
+        </w:rPr>
         <w:t>Our journey consisted of changing our eating habits, we are now eating as healthy as we can and staying committed to attending the gym 3-5 days a week. Jenn has helped us meet our nutritional needs and she has also helped me with routines to aid in achieving my goals. Zumba is the reason why I even got started and that is where I met Jenn. - Maria &amp; Rico</w:t>
       </w:r>
     </w:p>
     <w:p>
       <w:pPr>
         <w:pStyle w:val="NormalWeb"/>
-      </w:pPr>
-      <w:r>
+        <w:rPr>
+          <w:strike/>
+        </w:rPr>
+      </w:pPr>
+      <w:r>
+        <w:rPr>
+          <w:strike/>
+        </w:rPr>
         <w:t xml:space="preserve">I started this fitness journey when I was overweight from 18-early 20s. My goal has always been to be healthy and fit. Now, at 30, I'm finally meeting that goal. This 6-week plan has been the most inspirational and I've lost inches and 10lbs!!! Not only am I following meal plans and workouts, I'm actually SUCCEEDING for the first time in my life and meeting a life-long goal of being healthy and fit AND I eat more food more often </w:t>
       </w:r>
       <w:proofErr w:type="spellStart"/>
       <w:proofErr w:type="gramStart"/>
       <w:r>
+        <w:rPr>
+          <w:strike/>
+        </w:rPr>
         <w:t>then</w:t>
       </w:r>
       <w:proofErr w:type="spellEnd"/>
       <w:proofErr w:type="gramEnd"/>
       <w:r>
+        <w:rPr>
+          <w:strike/>
+        </w:rPr>
         <w:t xml:space="preserve"> before. It has made me more disciplined and I feel like the best version of myself! Thank </w:t>
       </w:r>
       <w:proofErr w:type="gramStart"/>
       <w:r>
+        <w:rPr>
+          <w:strike/>
+        </w:rPr>
         <w:t>you Jenn</w:t>
       </w:r>
       <w:proofErr w:type="gramEnd"/>
       <w:r>
+        <w:rPr>
+          <w:strike/>
+        </w:rPr>
         <w:t xml:space="preserve"> for inspiring me and teaching me how to live a healthy lifestyle. I look forward to another 6 weeks on the plan and the rest of my lifetime fitness journey! -Gina</w:t>
       </w:r>
     </w:p>
     <w:p>
       <w:pPr>
         <w:pStyle w:val="NormalWeb"/>
-      </w:pPr>
-    </w:p>
-    <w:p>
-      <w:pPr>
-        <w:pStyle w:val="NormalWeb"/>
-      </w:pPr>
-      <w:r>
+        <w:rPr>
+          <w:strike/>
+        </w:rPr>
+      </w:pPr>
+    </w:p>
+    <w:p>
+      <w:pPr>
+        <w:pStyle w:val="NormalWeb"/>
+        <w:rPr>
+          <w:strike/>
+        </w:rPr>
+      </w:pPr>
+      <w:r>
+        <w:rPr>
+          <w:strike/>
+        </w:rPr>
         <w:t xml:space="preserve">Do you have a FB or Twitter you want to link? </w:t>
       </w:r>
     </w:p>

</xml_diff>